<commit_message>
update guru's manual to v1.22
</commit_message>
<xml_diff>
--- a/src_doc/inst.docx
+++ b/src_doc/inst.docx
@@ -123,7 +123,7 @@
                                 <w:sdt>
                                   <w:sdtPr>
                                     <w:text/>
-                                    <w:id w:val="1603840891"/>
+                                    <w:id w:val="106913667"/>
                                     <w:dataBinding w:prefixMappings="xmlns:ns0='http://schemas.openxmlformats.org/package/2006/metadata/core-properties' xmlns:ns1='http://purl.org/dc/elements/1.1/'" w:xpath="/ns0:coreProperties[1]/ns1:title[1]" w:storeItemID="{6C3C8BC8-F283-45AE-878A-BAB7291924A1}"/>
                                     <w:alias w:val="Company"/>
                                   </w:sdtPr>
@@ -166,7 +166,7 @@
                                 <w:sdt>
                                   <w:sdtPr>
                                     <w:text/>
-                                    <w:id w:val="636786780"/>
+                                    <w:id w:val="293315695"/>
                                     <w:dataBinding w:prefixMappings="xmlns:ns0='http://schemas.openxmlformats.org/package/2006/metadata/core-properties' xmlns:ns1='http://purl.org/dc/elements/1.1/'" w:xpath="/ns0:coreProperties[1]/ns1:subject[1]" w:storeItemID="{6C3C8BC8-F283-45AE-878A-BAB7291924A1}"/>
                                     <w:alias w:val="Subtitle"/>
                                   </w:sdtPr>
@@ -196,10 +196,14 @@
                             <w:pPr>
                               <w:pStyle w:val="FrameContents"/>
                               <w:spacing w:before="0" w:after="200"/>
-                              <w:rPr/>
+                              <w:rPr>
+                                <w:color w:val="000000"/>
+                              </w:rPr>
                             </w:pPr>
                             <w:r>
-                              <w:rPr/>
+                              <w:rPr>
+                                <w:color w:val="000000"/>
+                              </w:rPr>
                             </w:r>
                           </w:p>
                         </w:txbxContent>
@@ -292,7 +296,7 @@
                           <w:sdt>
                             <w:sdtPr>
                               <w:text/>
-                              <w:id w:val="854125042"/>
+                              <w:id w:val="1954658008"/>
                               <w:dataBinding w:prefixMappings="xmlns:ns0='http://schemas.openxmlformats.org/package/2006/metadata/core-properties' xmlns:ns1='http://purl.org/dc/elements/1.1/'" w:xpath="/ns0:coreProperties[1]/ns1:title[1]" w:storeItemID="{6C3C8BC8-F283-45AE-878A-BAB7291924A1}"/>
                               <w:alias w:val="Company"/>
                             </w:sdtPr>
@@ -335,7 +339,7 @@
                           <w:sdt>
                             <w:sdtPr>
                               <w:text/>
-                              <w:id w:val="2051174035"/>
+                              <w:id w:val="1847140802"/>
                               <w:dataBinding w:prefixMappings="xmlns:ns0='http://schemas.openxmlformats.org/package/2006/metadata/core-properties' xmlns:ns1='http://purl.org/dc/elements/1.1/'" w:xpath="/ns0:coreProperties[1]/ns1:subject[1]" w:storeItemID="{6C3C8BC8-F283-45AE-878A-BAB7291924A1}"/>
                               <w:alias w:val="Subtitle"/>
                             </w:sdtPr>
@@ -365,10 +369,14 @@
                       <w:pPr>
                         <w:pStyle w:val="FrameContents"/>
                         <w:spacing w:before="0" w:after="200"/>
-                        <w:rPr/>
+                        <w:rPr>
+                          <w:color w:val="000000"/>
+                        </w:rPr>
                       </w:pPr>
                       <w:r>
-                        <w:rPr/>
+                        <w:rPr>
+                          <w:color w:val="000000"/>
+                        </w:rPr>
                       </w:r>
                     </w:p>
                   </w:txbxContent>
@@ -537,7 +545,7 @@
                                       <w:sz w:val="18"/>
                                       <w:lang w:val="ru-RU"/>
                                     </w:rPr>
-                                    <w:t>1</w:t>
+                                    <w:t>2</w:t>
                                   </w:r>
                                   <w:r>
                                     <w:rPr>
@@ -545,7 +553,15 @@
                                       <w:sz w:val="18"/>
                                       <w:lang w:val="ru-RU"/>
                                     </w:rPr>
-                                    <w:t>(C) Room-House.com 2022</w:t>
+                                    <w:t>(C) Room-House.com 202</w:t>
+                                  </w:r>
+                                  <w:r>
+                                    <w:rPr>
+                                      <w:color w:val="D34817" w:themeColor="accent1"/>
+                                      <w:sz w:val="18"/>
+                                      <w:lang w:val="ru-RU"/>
+                                    </w:rPr>
+                                    <w:t>3</w:t>
                                   </w:r>
                                 </w:p>
                               </w:tc>
@@ -555,10 +571,14 @@
                             <w:pPr>
                               <w:pStyle w:val="FrameContents"/>
                               <w:spacing w:before="0" w:after="200"/>
-                              <w:rPr/>
+                              <w:rPr>
+                                <w:color w:val="000000"/>
+                              </w:rPr>
                             </w:pPr>
                             <w:r>
-                              <w:rPr/>
+                              <w:rPr>
+                                <w:color w:val="000000"/>
+                              </w:rPr>
                             </w:r>
                           </w:p>
                         </w:txbxContent>
@@ -628,7 +648,7 @@
                                 <w:sz w:val="18"/>
                                 <w:lang w:val="ru-RU"/>
                               </w:rPr>
-                              <w:t>1</w:t>
+                              <w:t>2</w:t>
                             </w:r>
                             <w:r>
                               <w:rPr>
@@ -636,7 +656,15 @@
                                 <w:sz w:val="18"/>
                                 <w:lang w:val="ru-RU"/>
                               </w:rPr>
-                              <w:t>(C) Room-House.com 2022</w:t>
+                              <w:t>(C) Room-House.com 202</w:t>
+                            </w:r>
+                            <w:r>
+                              <w:rPr>
+                                <w:color w:val="D34817" w:themeColor="accent1"/>
+                                <w:sz w:val="18"/>
+                                <w:lang w:val="ru-RU"/>
+                              </w:rPr>
+                              <w:t>3</w:t>
                             </w:r>
                           </w:p>
                         </w:tc>
@@ -646,10 +674,14 @@
                       <w:pPr>
                         <w:pStyle w:val="FrameContents"/>
                         <w:spacing w:before="0" w:after="200"/>
-                        <w:rPr/>
+                        <w:rPr>
+                          <w:color w:val="000000"/>
+                        </w:rPr>
                       </w:pPr>
                       <w:r>
-                        <w:rPr/>
+                        <w:rPr>
+                          <w:color w:val="000000"/>
+                        </w:rPr>
                       </w:r>
                     </w:p>
                   </w:txbxContent>
@@ -687,7 +719,7 @@
           <w:docPartGallery w:val="Table of Contents"/>
           <w:docPartUnique w:val="true"/>
         </w:docPartObj>
-        <w:id w:val="1484782778"/>
+        <w:id w:val="1233303487"/>
       </w:sdtPr>
       <w:sdtContent>
         <w:p>
@@ -6180,33 +6212,23 @@
       </w:r>
       <w:r>
         <w:rPr>
-          <w:b/>
-          <w:bCs/>
-          <w:sz w:val="18"/>
-          <w:szCs w:val="18"/>
-          <w:lang w:val="ru-RU"/>
-        </w:rPr>
-        <w:t>Важно</w:t>
-      </w:r>
-      <w:r>
-        <w:rPr>
           <w:b w:val="false"/>
           <w:bCs w:val="false"/>
           <w:sz w:val="18"/>
           <w:szCs w:val="18"/>
           <w:lang w:val="ru-RU"/>
         </w:rPr>
-        <w:t xml:space="preserve">: вы </w:t>
-      </w:r>
-      <w:r>
-        <w:rPr>
-          <w:b/>
-          <w:bCs/>
-          <w:sz w:val="18"/>
-          <w:szCs w:val="18"/>
-          <w:lang w:val="ru-RU"/>
-        </w:rPr>
-        <w:t>не услышите</w:t>
+        <w:t xml:space="preserve">Вы можете контролировать </w:t>
+      </w:r>
+      <w:r>
+        <w:rPr>
+          <w:b/>
+          <w:bCs/>
+          <w:sz w:val="18"/>
+          <w:szCs w:val="18"/>
+          <w:lang w:val="ru-RU"/>
+        </w:rPr>
+        <w:t>локальный</w:t>
       </w:r>
       <w:r>
         <w:rPr>
@@ -6216,17 +6238,7 @@
           <w:szCs w:val="18"/>
           <w:lang w:val="ru-RU"/>
         </w:rPr>
-        <w:t xml:space="preserve"> у себя в браузере звук того видео, которое вы проигрываете в комнате. Это нормально, зато звук от вашего видео слышат все остальные. Если вы вдруг сами начали слышать звук от проигрываемого вами MP4 файла  - значит, произошёл сетевой сбой, и это видео уже никому, кроме вас, </w:t>
-      </w:r>
-      <w:r>
-        <w:rPr>
-          <w:b/>
-          <w:bCs/>
-          <w:sz w:val="18"/>
-          <w:szCs w:val="18"/>
-          <w:lang w:val="ru-RU"/>
-        </w:rPr>
-        <w:t>не видно и не слышно</w:t>
+        <w:t xml:space="preserve"> звук от проигрываемого MP4-файла кликом по иконке «спикер» в правом нижнем углу квадрата.</w:t>
       </w:r>
       <w:r>
         <w:rPr>
@@ -6236,7 +6248,7 @@
           <w:szCs w:val="18"/>
           <w:lang w:val="ru-RU"/>
         </w:rPr>
-        <w:t>, поэтому нужно остановить его (кнопкой 5) и запустить с начала,  а возможно даже перегрузиться, т.е. нажать кнопку «Выход» и зайти в комнату снова. Чтобы закончить проигрывание, нажмите кнопку «контроль видео» - её цвет изменится обратно с оранжевого на начальный. Вы можете поставить проигрывание MP4 файла на паузу маленькой кнопкой внутри самого видео.</w:t>
+        <w:t xml:space="preserve"> Чтобы закончить проигрывание, нажмите кнопку «контроль видео» - её цвет изменится обратно с оранжевого на начальный. Вы можете поставить проигрывание MP4 файла на паузу маленькой кнопкой внутри самого видео.</w:t>
       </w:r>
     </w:p>
     <w:p>
@@ -6447,6 +6459,23 @@
           <w:lang w:val="ru-RU"/>
         </w:rPr>
         <w:t>Каждое событие, связаное с появлением нового участника в комнате, слышно всем остальным как короткий «дзинь». Появление в комнате нового гостя — 4 громких шага. Запрос от гостя в жёлтый колокольчик — сухой громкий треск. Новое сообщения в чате — мелодичное «wow».</w:t>
+      </w:r>
+    </w:p>
+    <w:p>
+      <w:pPr>
+        <w:pStyle w:val="Normal"/>
+        <w:rPr>
+          <w:sz w:val="18"/>
+          <w:szCs w:val="18"/>
+          <w:lang w:val="ru-RU"/>
+        </w:rPr>
+      </w:pPr>
+      <w:r>
+        <w:rPr>
+          <w:sz w:val="18"/>
+          <w:szCs w:val="18"/>
+          <w:lang w:val="ru-RU"/>
+        </w:rPr>
       </w:r>
     </w:p>
     <w:p>
@@ -7712,7 +7741,7 @@
       <w:fldChar w:fldCharType="separate"/>
     </w:r>
     <w:r>
-      <w:t>32</w:t>
+      <w:t>26</w:t>
     </w:r>
     <w:r>
       <w:fldChar w:fldCharType="end"/>

</xml_diff>

<commit_message>
Admin manual RUS v.1.39 rev.1
</commit_message>
<xml_diff>
--- a/src_doc/inst.docx
+++ b/src_doc/inst.docx
@@ -123,7 +123,7 @@
                                 <w:sdt>
                                   <w:sdtPr>
                                     <w:text/>
-                                    <w:id w:val="1675370986"/>
+                                    <w:id w:val="983479743"/>
                                     <w:dataBinding w:prefixMappings="xmlns:ns0='http://schemas.openxmlformats.org/package/2006/metadata/core-properties' xmlns:ns1='http://purl.org/dc/elements/1.1/'" w:xpath="/ns0:coreProperties[1]/ns1:title[1]" w:storeItemID="{6C3C8BC8-F283-45AE-878A-BAB7291924A1}"/>
                                     <w:alias w:val="Company"/>
                                   </w:sdtPr>
@@ -166,7 +166,7 @@
                                 <w:sdt>
                                   <w:sdtPr>
                                     <w:text/>
-                                    <w:id w:val="2018317706"/>
+                                    <w:id w:val="715523699"/>
                                     <w:dataBinding w:prefixMappings="xmlns:ns0='http://schemas.openxmlformats.org/package/2006/metadata/core-properties' xmlns:ns1='http://purl.org/dc/elements/1.1/'" w:xpath="/ns0:coreProperties[1]/ns1:subject[1]" w:storeItemID="{6C3C8BC8-F283-45AE-878A-BAB7291924A1}"/>
                                     <w:alias w:val="Subtitle"/>
                                   </w:sdtPr>
@@ -194,14 +194,10 @@
                             <w:pPr>
                               <w:pStyle w:val="FrameContents"/>
                               <w:spacing w:before="0" w:after="200"/>
-                              <w:rPr>
-                                <w:color w:val="000000"/>
-                              </w:rPr>
+                              <w:rPr/>
                             </w:pPr>
                             <w:r>
-                              <w:rPr>
-                                <w:color w:val="000000"/>
-                              </w:rPr>
+                              <w:rPr/>
                             </w:r>
                           </w:p>
                         </w:txbxContent>
@@ -294,7 +290,7 @@
                           <w:sdt>
                             <w:sdtPr>
                               <w:text/>
-                              <w:id w:val="2034718448"/>
+                              <w:id w:val="694253289"/>
                               <w:dataBinding w:prefixMappings="xmlns:ns0='http://schemas.openxmlformats.org/package/2006/metadata/core-properties' xmlns:ns1='http://purl.org/dc/elements/1.1/'" w:xpath="/ns0:coreProperties[1]/ns1:title[1]" w:storeItemID="{6C3C8BC8-F283-45AE-878A-BAB7291924A1}"/>
                               <w:alias w:val="Company"/>
                             </w:sdtPr>
@@ -337,7 +333,7 @@
                           <w:sdt>
                             <w:sdtPr>
                               <w:text/>
-                              <w:id w:val="1927601885"/>
+                              <w:id w:val="1399512966"/>
                               <w:dataBinding w:prefixMappings="xmlns:ns0='http://schemas.openxmlformats.org/package/2006/metadata/core-properties' xmlns:ns1='http://purl.org/dc/elements/1.1/'" w:xpath="/ns0:coreProperties[1]/ns1:subject[1]" w:storeItemID="{6C3C8BC8-F283-45AE-878A-BAB7291924A1}"/>
                               <w:alias w:val="Subtitle"/>
                             </w:sdtPr>
@@ -365,14 +361,10 @@
                       <w:pPr>
                         <w:pStyle w:val="FrameContents"/>
                         <w:spacing w:before="0" w:after="200"/>
-                        <w:rPr>
-                          <w:color w:val="000000"/>
-                        </w:rPr>
+                        <w:rPr/>
                       </w:pPr>
                       <w:r>
-                        <w:rPr>
-                          <w:color w:val="000000"/>
-                        </w:rPr>
+                        <w:rPr/>
                       </w:r>
                     </w:p>
                   </w:txbxContent>
@@ -543,14 +535,10 @@
                             <w:pPr>
                               <w:pStyle w:val="FrameContents"/>
                               <w:spacing w:before="0" w:after="200"/>
-                              <w:rPr>
-                                <w:color w:val="000000"/>
-                              </w:rPr>
+                              <w:rPr/>
                             </w:pPr>
                             <w:r>
-                              <w:rPr>
-                                <w:color w:val="000000"/>
-                              </w:rPr>
+                              <w:rPr/>
                             </w:r>
                           </w:p>
                         </w:txbxContent>
@@ -622,14 +610,10 @@
                       <w:pPr>
                         <w:pStyle w:val="FrameContents"/>
                         <w:spacing w:before="0" w:after="200"/>
-                        <w:rPr>
-                          <w:color w:val="000000"/>
-                        </w:rPr>
+                        <w:rPr/>
                       </w:pPr>
                       <w:r>
-                        <w:rPr>
-                          <w:color w:val="000000"/>
-                        </w:rPr>
+                        <w:rPr/>
                       </w:r>
                     </w:p>
                   </w:txbxContent>
@@ -667,7 +651,7 @@
           <w:docPartGallery w:val="Table of Contents"/>
           <w:docPartUnique w:val="true"/>
         </w:docPartObj>
-        <w:id w:val="1813794153"/>
+        <w:id w:val="1892183322"/>
       </w:sdtPr>
       <w:sdtContent>
         <w:p>
@@ -1208,15 +1192,7 @@
             <w:vanish w:val="false"/>
             <w:lang w:val="ru-RU"/>
           </w:rPr>
-          <w:t>2.</w:t>
-        </w:r>
-        <w:r>
-          <w:rPr>
-            <w:rStyle w:val="IndexLink"/>
-            <w:vanish w:val="false"/>
-            <w:lang w:val="ru-RU"/>
-          </w:rPr>
-          <w:t>5</w:t>
+          <w:t>2.5</w:t>
         </w:r>
         <w:r>
           <w:rPr>
@@ -1226,14 +1202,6 @@
             <w:lang w:val="ru-RU"/>
           </w:rPr>
           <w:tab/>
-        </w:r>
-        <w:r>
-          <w:rPr>
-            <w:rStyle w:val="IndexLink"/>
-            <w:rFonts w:eastAsia="" w:eastAsiaTheme="minorEastAsia"/>
-            <w:vanish w:val="false"/>
-            <w:lang w:val="ru-RU"/>
-          </w:rPr>
           <w:t>Создание апартов</w:t>
         </w:r>
         <w:r>
@@ -1688,16 +1656,7 @@
           <w:vanish w:val="false"/>
           <w:lang w:val="ru-RU"/>
         </w:rPr>
-        <w:t>1</w:t>
-      </w:r>
-      <w:r>
-        <w:rPr>
-          <w:rStyle w:val="IndexLink"/>
-          <w:rFonts w:eastAsia="" w:eastAsiaTheme="minorEastAsia"/>
-          <w:vanish w:val="false"/>
-          <w:lang w:val="ru-RU"/>
-        </w:rPr>
-        <w:t>2</w:t>
+        <w:t>12</w:t>
       </w:r>
     </w:p>
     <w:p>
@@ -1739,16 +1698,7 @@
           <w:vanish w:val="false"/>
           <w:lang w:val="ru-RU"/>
         </w:rPr>
-        <w:t>1</w:t>
-      </w:r>
-      <w:r>
-        <w:rPr>
-          <w:rStyle w:val="IndexLink"/>
-          <w:rFonts w:eastAsia="" w:eastAsiaTheme="minorEastAsia"/>
-          <w:vanish w:val="false"/>
-          <w:lang w:val="ru-RU"/>
-        </w:rPr>
-        <w:t>3</w:t>
+        <w:t>13</w:t>
       </w:r>
     </w:p>
     <w:p>
@@ -1987,7 +1937,7 @@
       </w:r>
       <w:r>
         <w:rPr>
-          <w:rFonts w:asciiTheme="minorHAnsi" w:cstheme="minorBidi" w:eastAsiaTheme="minorHAnsi" w:hAnsiTheme="minorHAnsi"/>
+          <w:rFonts w:eastAsia="Calibri" w:cs="" w:cstheme="minorBidi" w:eastAsiaTheme="minorHAnsi"/>
           <w:b/>
           <w:bCs/>
           <w:sz w:val="18"/>
@@ -3008,49 +2958,7 @@
           <w:sz w:val="18"/>
           <w:lang w:val="ru-RU"/>
         </w:rPr>
-        <w:t xml:space="preserve">Чтобы создать новый апарт, нажмите «+» в таблице апартов и задайте его ИМЯ. Вы можете назначить одного из пользователей </w:t>
-      </w:r>
-      <w:r>
-        <w:rPr>
-          <w:sz w:val="18"/>
-          <w:lang w:val="ru-RU"/>
-        </w:rPr>
-        <w:t>владельцем</w:t>
-      </w:r>
-      <w:r>
-        <w:rPr>
-          <w:sz w:val="18"/>
-          <w:lang w:val="ru-RU"/>
-        </w:rPr>
-        <w:t xml:space="preserve"> (</w:t>
-      </w:r>
-      <w:r>
-        <w:rPr>
-          <w:sz w:val="18"/>
-          <w:lang w:val="ru-RU"/>
-        </w:rPr>
-        <w:t xml:space="preserve">т.е. </w:t>
-      </w:r>
-      <w:r>
-        <w:rPr>
-          <w:sz w:val="18"/>
-          <w:lang w:val="ru-RU"/>
-        </w:rPr>
-        <w:t xml:space="preserve">админом) данного апарта; в таком случае, данный апарт и его хозяин не будут отображаться из соображений безопасности, поэтому необходимо сохранить логин и пароль </w:t>
-      </w:r>
-      <w:r>
-        <w:rPr>
-          <w:sz w:val="18"/>
-          <w:lang w:val="ru-RU"/>
-        </w:rPr>
-        <w:t>владельца</w:t>
-      </w:r>
-      <w:r>
-        <w:rPr>
-          <w:sz w:val="18"/>
-          <w:lang w:val="ru-RU"/>
-        </w:rPr>
-        <w:t xml:space="preserve"> апарта отдельно, например, на листе бумаги, и сообщить его владельцу апарта. </w:t>
+        <w:t xml:space="preserve">Чтобы создать новый апарт, нажмите «+» в таблице апартов и задайте его ИМЯ. Вы можете назначить одного из пользователей владельцем (т.е. админом) данного апарта; в таком случае, данный апарт и его хозяин не будут отображаться из соображений безопасности, поэтому необходимо сохранить логин и пароль владельца апарта отдельно, например, на листе бумаги, и сообщить его владельцу апарта. </w:t>
       </w:r>
       <w:r>
         <w:rPr>
@@ -3534,7 +3442,7 @@
           <w:sz w:val="18"/>
           <w:lang w:val="ru-RU"/>
         </w:rPr>
-        <w:t>Админ может переписываться с другими авторизованными пользователями комнаты в закрытом от посторонних чате - найдите в основном окне ссылку “TO CHAT”и кликните на неё:</w:t>
+        <w:t>Админ может переписываться с другими авторизованными пользователями комнаты в закрытом чате - найдите в основном окне ссылку “TO CHAT”и кликните на неё:</w:t>
       </w:r>
     </w:p>
     <w:p>
@@ -3649,7 +3557,35 @@
           <w:sz w:val="18"/>
           <w:lang w:val="ru-RU"/>
         </w:rPr>
-        <w:t xml:space="preserve"> тексты, и ваш чат останется пустым. Авторизованные пользователи комнаты, которых админ перед этим создал, также могут заходить сюда по своему логину и паролю, см. Пункт 1.1.1 – “Вход в административный интерфейс”, – однако они не смогут быть нигде, кроме этого чата, а админ может вернуться из чата обратно в своё основное окно, кликнув на ссылку “GO TO CONTROLS”. </w:t>
+        <w:t xml:space="preserve"> тексты, и </w:t>
+      </w:r>
+      <w:r>
+        <w:rPr>
+          <w:sz w:val="18"/>
+          <w:lang w:val="ru-RU"/>
+        </w:rPr>
+        <w:t>этот</w:t>
+      </w:r>
+      <w:r>
+        <w:rPr>
+          <w:sz w:val="18"/>
+          <w:lang w:val="ru-RU"/>
+        </w:rPr>
+        <w:t xml:space="preserve"> чат останется пустым. Авторизованные пользователи комнаты, которых админ перед этим создал, также могут заходить сюда по своему логину и паролю, см. Пункт 1.1.1 – “Вход в административный интерфейс”, – однако они не смогут быть </w:t>
+      </w:r>
+      <w:r>
+        <w:rPr>
+          <w:sz w:val="18"/>
+          <w:lang w:val="ru-RU"/>
+        </w:rPr>
+        <w:t>вне</w:t>
+      </w:r>
+      <w:r>
+        <w:rPr>
+          <w:sz w:val="18"/>
+          <w:lang w:val="ru-RU"/>
+        </w:rPr>
+        <w:t xml:space="preserve"> этого чата, а админ может вернуться из чата обратно в своё основное окно, кликнув на ссылку “GO TO CONTROLS”. </w:t>
       </w:r>
     </w:p>
     <w:p>
@@ -3662,7 +3598,7 @@
           <w:sz w:val="18"/>
           <w:lang w:val="ru-RU"/>
         </w:rPr>
-        <w:t>Две упомянутые выше кнопки для удаления текстов из чата есть только у админа – остальные пользователи обходятся без них. Две зелёных стрелки внизу – для удобства прокрутки на мобильных устройствах.</w:t>
+        <w:t>Две кнопки для удаления текстов из чата есть только у админа – остальные пользователи обходятся без них. Две зелёных стрелки внизу – для удобства прокрутки на мобильных устройствах.</w:t>
       </w:r>
     </w:p>
     <w:p>
@@ -3789,7 +3725,27 @@
           <w:szCs w:val="18"/>
           <w:lang w:val="ru-RU"/>
         </w:rPr>
-        <w:t>Почему? Сгорел куки авторизации. Сам по себе от времени, или вы его стёрли, например —см. далее, как стирать куки. Что делать? Первое, надо выйти из кнопкой «Admin, Logout». Второе, зайти снова. Получили таким образом новый куки авторизации. Что такое — вместо окна опять серый квадрат входа. Это потому, что не сделан третий, последний шаг - нужно стереть кэш браузера, оставив только что полученный куки авторизации:</w:t>
+        <w:t xml:space="preserve">Почему? Сгорел куки авторизации. Сам по себе от времени, или вы его стёрли, например —см. далее, как стирать куки. Что делать? Первое, надо выйти из кнопкой «Admin, </w:t>
+      </w:r>
+      <w:r>
+        <w:rPr>
+          <w:b/>
+          <w:bCs/>
+          <w:sz w:val="18"/>
+          <w:szCs w:val="18"/>
+          <w:lang w:val="ru-RU"/>
+        </w:rPr>
+        <w:t>Logout</w:t>
+      </w:r>
+      <w:r>
+        <w:rPr>
+          <w:b w:val="false"/>
+          <w:bCs w:val="false"/>
+          <w:sz w:val="18"/>
+          <w:szCs w:val="18"/>
+          <w:lang w:val="ru-RU"/>
+        </w:rPr>
+        <w:t>». Второе, зайти снова. Получили таким образом новый куки авторизации. Что такое — вместо окна опять серый квадрат входа. Это потому, что не сделан третий, последний шаг - нужно стереть кэш браузера, оставив только что полученный куки авторизации:</w:t>
       </w:r>
     </w:p>
     <w:p>
@@ -4013,14 +3969,28 @@
     <w:p>
       <w:pPr>
         <w:pStyle w:val="Normal"/>
-        <w:rPr>
-          <w:b w:val="false"/>
+        <w:rPr/>
+      </w:pPr>
+      <w:r>
+        <w:rPr>
           <w:b w:val="false"/>
           <w:bCs w:val="false"/>
           <w:sz w:val="18"/>
           <w:szCs w:val="18"/>
-        </w:rPr>
-      </w:pPr>
+          <w:lang w:val="ru-RU"/>
+        </w:rPr>
+        <w:t xml:space="preserve">Б. </w:t>
+      </w:r>
+      <w:r>
+        <w:rPr>
+          <w:b/>
+          <w:bCs/>
+          <w:sz w:val="18"/>
+          <w:szCs w:val="18"/>
+          <w:lang w:val="ru-RU"/>
+        </w:rPr>
+        <w:t>Manage cookies</w:t>
+      </w:r>
       <w:r>
         <w:rPr>
           <w:b w:val="false"/>
@@ -4029,27 +3999,7 @@
           <w:szCs w:val="18"/>
           <w:lang w:val="ru-RU"/>
         </w:rPr>
-        <w:t xml:space="preserve">Б. </w:t>
-      </w:r>
-      <w:r>
-        <w:rPr>
-          <w:b/>
-          <w:bCs/>
-          <w:sz w:val="18"/>
-          <w:szCs w:val="18"/>
-          <w:lang w:val="ru-RU"/>
-        </w:rPr>
-        <w:t>Manage cookies</w:t>
-      </w:r>
-      <w:r>
-        <w:rPr>
-          <w:b w:val="false"/>
-          <w:bCs w:val="false"/>
-          <w:sz w:val="18"/>
-          <w:szCs w:val="18"/>
-          <w:lang w:val="ru-RU"/>
-        </w:rPr>
-        <w:t xml:space="preserve"> — Chrome/Firefox/Opera имеют такую опцию, хотя её найти в меню трудновато. Но она есть и работает — ей можно удалить не все куки, как первым способом, а только те, что из вашей комнаты в </w:t>
+        <w:t xml:space="preserve"> — Chrome/Firefox/Opera имеют такую опцию, хотя её найти в меню трудновато. Но она есть и работает — ей можно удалить не все куки, как первым способом, а только те, что из </w:t>
       </w:r>
       <w:r>
         <w:rPr>

</xml_diff>